<commit_message>
Added definition for 'handle,' removed the bolding and italicization of the 'handle's in the document, replaced a bunch of 'for's with 'from's.
</commit_message>
<xml_diff>
--- a/Sweet Fleet Tracking Suite Vision Document.docx
+++ b/Sweet Fleet Tracking Suite Vision Document.docx
@@ -3738,8 +3738,9 @@
       </w:r>
       <w:r>
         <w:rPr>
-          <w:b/>
-          <w:u w:val="single"/>
+          <w:b w:val="false"/>
+          <w:bCs w:val="false"/>
+          <w:u w:val="none"/>
         </w:rPr>
         <w:t>handle</w:t>
       </w:r>
@@ -3779,8 +3780,9 @@
       </w:r>
       <w:r>
         <w:rPr>
-          <w:b/>
-          <w:u w:val="single"/>
+          <w:b w:val="false"/>
+          <w:bCs w:val="false"/>
+          <w:u w:val="none"/>
         </w:rPr>
         <w:t>handle</w:t>
       </w:r>
@@ -3820,14 +3822,23 @@
       </w:r>
       <w:r>
         <w:rPr>
-          <w:b/>
-          <w:u w:val="single"/>
+          <w:b w:val="false"/>
+          <w:bCs w:val="false"/>
+          <w:u w:val="none"/>
         </w:rPr>
         <w:t>handle</w:t>
       </w:r>
       <w:r>
         <w:rPr/>
-        <w:t xml:space="preserve"> notifications sent for the tracked vehicle when it is turned on.</w:t>
+        <w:t xml:space="preserve"> notifications sent fr</w:t>
+      </w:r>
+      <w:r>
+        <w:rPr/>
+        <w:t>om</w:t>
+      </w:r>
+      <w:r>
+        <w:rPr/>
+        <w:t xml:space="preserve"> the tracked vehicle when it is turned on.</w:t>
       </w:r>
       <w:r/>
     </w:p>
@@ -3862,14 +3873,23 @@
       </w:r>
       <w:r>
         <w:rPr>
-          <w:b/>
-          <w:u w:val="single"/>
+          <w:b w:val="false"/>
+          <w:bCs w:val="false"/>
+          <w:u w:val="none"/>
         </w:rPr>
         <w:t>handle</w:t>
       </w:r>
       <w:r>
         <w:rPr/>
-        <w:t xml:space="preserve"> notifications sent for the tracked vehicle when it is turned off.</w:t>
+        <w:t xml:space="preserve"> notifications sent fr</w:t>
+      </w:r>
+      <w:r>
+        <w:rPr/>
+        <w:t>om</w:t>
+      </w:r>
+      <w:r>
+        <w:rPr/>
+        <w:t xml:space="preserve"> the tracked vehicle when it is turned off.</w:t>
       </w:r>
       <w:r/>
     </w:p>
@@ -3963,14 +3983,23 @@
       </w:r>
       <w:r>
         <w:rPr>
-          <w:b/>
-          <w:u w:val="single"/>
+          <w:b w:val="false"/>
+          <w:bCs w:val="false"/>
+          <w:u w:val="none"/>
         </w:rPr>
         <w:t>handle</w:t>
       </w:r>
       <w:r>
         <w:rPr/>
-        <w:t xml:space="preserve"> notifications sent for the tracked vehicle when an anomaly is encountered with regards to route deviation.</w:t>
+        <w:t xml:space="preserve"> notifications sent f</w:t>
+      </w:r>
+      <w:r>
+        <w:rPr/>
+        <w:t>rom</w:t>
+      </w:r>
+      <w:r>
+        <w:rPr/>
+        <w:t xml:space="preserve"> the tracked vehicle when an anomaly is encountered with regards to route deviation.</w:t>
       </w:r>
       <w:r/>
     </w:p>
@@ -4004,14 +4033,23 @@
       </w:r>
       <w:r>
         <w:rPr>
-          <w:b/>
-          <w:u w:val="single"/>
+          <w:b w:val="false"/>
+          <w:bCs w:val="false"/>
+          <w:u w:val="none"/>
         </w:rPr>
         <w:t>handle</w:t>
       </w:r>
       <w:r>
         <w:rPr/>
-        <w:t xml:space="preserve"> notifications sent for the tracked vehicle when an anomaly is encountered with regards to departure time deviation.</w:t>
+        <w:t xml:space="preserve"> notifications sent f</w:t>
+      </w:r>
+      <w:r>
+        <w:rPr/>
+        <w:t>rom</w:t>
+      </w:r>
+      <w:r>
+        <w:rPr/>
+        <w:t xml:space="preserve"> the tracked vehicle when an anomaly is encountered with regards to departure time deviation.</w:t>
       </w:r>
       <w:r/>
     </w:p>
@@ -4045,14 +4083,23 @@
       </w:r>
       <w:r>
         <w:rPr>
-          <w:b/>
-          <w:u w:val="single"/>
+          <w:b w:val="false"/>
+          <w:bCs w:val="false"/>
+          <w:u w:val="none"/>
         </w:rPr>
         <w:t>handle</w:t>
       </w:r>
       <w:r>
         <w:rPr/>
-        <w:t xml:space="preserve"> notifications sent for the tracked vehicle when an anomaly is encountered with regards to arrival time deviation. </w:t>
+        <w:t xml:space="preserve"> notifications sent fr</w:t>
+      </w:r>
+      <w:r>
+        <w:rPr/>
+        <w:t>om</w:t>
+      </w:r>
+      <w:r>
+        <w:rPr/>
+        <w:t xml:space="preserve"> the tracked vehicle when an anomaly is encountered with regards to arrival time deviation. </w:t>
       </w:r>
       <w:r/>
     </w:p>
@@ -4709,6 +4756,62 @@
         <w:tab/>
         <w:tab/>
         <w:t>A number greater than or equal to 0, but no larger than 100,000.</w:t>
+      </w:r>
+      <w:r/>
+    </w:p>
+    <w:p>
+      <w:pPr>
+        <w:pStyle w:val="Normal"/>
+      </w:pPr>
+      <w:r>
+        <w:rPr/>
+      </w:r>
+      <w:r/>
+    </w:p>
+    <w:p>
+      <w:pPr>
+        <w:pStyle w:val="Normal"/>
+      </w:pPr>
+      <w:r>
+        <w:rPr>
+          <w:b/>
+          <w:bCs/>
+        </w:rPr>
+        <w:tab/>
+        <w:t xml:space="preserve">7.2 </w:t>
+      </w:r>
+      <w:r>
+        <w:rPr>
+          <w:i/>
+          <w:iCs/>
+          <w:sz w:val="26"/>
+          <w:szCs w:val="26"/>
+        </w:rPr>
+        <w:t>Handle</w:t>
+      </w:r>
+      <w:r/>
+    </w:p>
+    <w:p>
+      <w:pPr>
+        <w:pStyle w:val="Normal"/>
+      </w:pPr>
+      <w:r>
+        <w:rPr/>
+      </w:r>
+      <w:r/>
+    </w:p>
+    <w:p>
+      <w:pPr>
+        <w:pStyle w:val="Normal"/>
+      </w:pPr>
+      <w:r>
+        <w:rPr/>
+        <w:tab/>
+        <w:tab/>
+      </w:r>
+      <w:r>
+        <w:rPr/>
+        <w:t>Interpret hardware-encoded messages.</w:t>
       </w:r>
       <w:r/>
     </w:p>
@@ -6195,7 +6298,7 @@
       <w:jc w:val="left"/>
     </w:pPr>
     <w:rPr>
-      <w:rFonts w:ascii="Cambria" w:hAnsi="Cambria" w:eastAsia="ＭＳ 明朝"/>
+      <w:rFonts w:ascii="Cambria" w:hAnsi="Cambria" w:eastAsia="ＭＳ 明朝" w:cs="Tahoma"/>
       <w:color w:val="auto"/>
       <w:sz w:val="24"/>
       <w:szCs w:val="24"/>

</xml_diff>